<commit_message>
Code refactoring was done to get clean code
</commit_message>
<xml_diff>
--- a/final_task_race/Цель игры в гонки.docx
+++ b/final_task_race/Цель игры в гонки.docx
@@ -255,7 +255,29 @@
           <w:szCs w:val="28"/>
           <w:shd w:val="clear" w:color="auto" w:fill="FFFFFF"/>
         </w:rPr>
-        <w:t>и ждёт, пока пользователь нажмёт кнопку «ОК».</w:t>
+        <w:t>и ждёт, пока пользователь нажмёт кнопку «ОК»</w:t>
+      </w:r>
+      <w:r>
+        <w:rPr>
+          <w:rFonts w:ascii="Times New Roman" w:hAnsi="Times New Roman" w:cs="Times New Roman"/>
+          <w:color w:val="313130"/>
+          <w:sz w:val="28"/>
+          <w:szCs w:val="28"/>
+          <w:shd w:val="clear" w:color="auto" w:fill="FFFFFF"/>
+          <w:lang w:val="ru-RU"/>
+        </w:rPr>
+        <w:t xml:space="preserve"> и количество символов ограничено интервалом </w:t>
+      </w:r>
+      <w:r>
+        <w:rPr>
+          <w:rFonts w:ascii="Times New Roman" w:hAnsi="Times New Roman" w:cs="Times New Roman"/>
+          <w:color w:val="313130"/>
+          <w:sz w:val="28"/>
+          <w:szCs w:val="28"/>
+          <w:shd w:val="clear" w:color="auto" w:fill="FFFFFF"/>
+          <w:lang w:val="ru-RU"/>
+        </w:rPr>
+        <w:t>[3-14].</w:t>
       </w:r>
     </w:p>
     <w:p>
@@ -637,16 +659,178 @@
           <w:szCs w:val="28"/>
           <w:lang w:val="ru-RU"/>
         </w:rPr>
-        <w:t xml:space="preserve">еще большее </w:t>
-      </w:r>
-      <w:r>
-        <w:rPr>
-          <w:rFonts w:ascii="Times New Roman" w:hAnsi="Times New Roman" w:cs="Times New Roman"/>
-          <w:sz w:val="28"/>
-          <w:szCs w:val="28"/>
-          <w:lang w:val="ru-RU"/>
-        </w:rPr>
-        <w:t>увеличение скорости</w:t>
+        <w:t xml:space="preserve">уменьшение скорости с отображением на экране строки </w:t>
+      </w:r>
+      <w:r>
+        <w:rPr>
+          <w:rFonts w:ascii="Times New Roman" w:hAnsi="Times New Roman" w:cs="Times New Roman"/>
+          <w:sz w:val="28"/>
+          <w:szCs w:val="28"/>
+          <w:lang w:val="ru-RU"/>
+        </w:rPr>
+        <w:t>‘</w:t>
+      </w:r>
+      <w:r>
+        <w:rPr>
+          <w:rFonts w:ascii="Times New Roman" w:hAnsi="Times New Roman" w:cs="Times New Roman"/>
+          <w:sz w:val="28"/>
+          <w:szCs w:val="28"/>
+          <w:lang w:val="en-US"/>
+        </w:rPr>
+        <w:t>take</w:t>
+      </w:r>
+      <w:r>
+        <w:rPr>
+          <w:rFonts w:ascii="Times New Roman" w:hAnsi="Times New Roman" w:cs="Times New Roman"/>
+          <w:sz w:val="28"/>
+          <w:szCs w:val="28"/>
+          <w:lang w:val="ru-RU"/>
+        </w:rPr>
+        <w:t xml:space="preserve"> </w:t>
+      </w:r>
+      <w:r>
+        <w:rPr>
+          <w:rFonts w:ascii="Times New Roman" w:hAnsi="Times New Roman" w:cs="Times New Roman"/>
+          <w:sz w:val="28"/>
+          <w:szCs w:val="28"/>
+          <w:lang w:val="en-US"/>
+        </w:rPr>
+        <w:t>foot</w:t>
+      </w:r>
+      <w:r>
+        <w:rPr>
+          <w:rFonts w:ascii="Times New Roman" w:hAnsi="Times New Roman" w:cs="Times New Roman"/>
+          <w:sz w:val="28"/>
+          <w:szCs w:val="28"/>
+          <w:lang w:val="ru-RU"/>
+        </w:rPr>
+        <w:t xml:space="preserve"> </w:t>
+      </w:r>
+      <w:r>
+        <w:rPr>
+          <w:rFonts w:ascii="Times New Roman" w:hAnsi="Times New Roman" w:cs="Times New Roman"/>
+          <w:sz w:val="28"/>
+          <w:szCs w:val="28"/>
+          <w:lang w:val="en-US"/>
+        </w:rPr>
+        <w:t>off</w:t>
+      </w:r>
+      <w:r>
+        <w:rPr>
+          <w:rFonts w:ascii="Times New Roman" w:hAnsi="Times New Roman" w:cs="Times New Roman"/>
+          <w:sz w:val="28"/>
+          <w:szCs w:val="28"/>
+          <w:lang w:val="ru-RU"/>
+        </w:rPr>
+        <w:t xml:space="preserve"> </w:t>
+      </w:r>
+      <w:r>
+        <w:rPr>
+          <w:rFonts w:ascii="Times New Roman" w:hAnsi="Times New Roman" w:cs="Times New Roman"/>
+          <w:sz w:val="28"/>
+          <w:szCs w:val="28"/>
+          <w:lang w:val="en-US"/>
+        </w:rPr>
+        <w:t>the</w:t>
+      </w:r>
+      <w:r>
+        <w:rPr>
+          <w:rFonts w:ascii="Times New Roman" w:hAnsi="Times New Roman" w:cs="Times New Roman"/>
+          <w:sz w:val="28"/>
+          <w:szCs w:val="28"/>
+          <w:lang w:val="ru-RU"/>
+        </w:rPr>
+        <w:t xml:space="preserve"> </w:t>
+      </w:r>
+      <w:r>
+        <w:rPr>
+          <w:rFonts w:ascii="Times New Roman" w:hAnsi="Times New Roman" w:cs="Times New Roman"/>
+          <w:sz w:val="28"/>
+          <w:szCs w:val="28"/>
+          <w:lang w:val="en-US"/>
+        </w:rPr>
+        <w:t>gas</w:t>
+      </w:r>
+      <w:r>
+        <w:rPr>
+          <w:rFonts w:ascii="Times New Roman" w:hAnsi="Times New Roman" w:cs="Times New Roman"/>
+          <w:sz w:val="28"/>
+          <w:szCs w:val="28"/>
+          <w:lang w:val="ru-RU"/>
+        </w:rPr>
+        <w:t>’</w:t>
+      </w:r>
+      <w:r>
+        <w:rPr>
+          <w:rFonts w:ascii="Times New Roman" w:hAnsi="Times New Roman" w:cs="Times New Roman"/>
+          <w:sz w:val="28"/>
+          <w:szCs w:val="28"/>
+          <w:lang w:val="ru-RU"/>
+        </w:rPr>
+        <w:t>и</w:t>
+      </w:r>
+      <w:r>
+        <w:rPr>
+          <w:rFonts w:ascii="Times New Roman" w:hAnsi="Times New Roman" w:cs="Times New Roman"/>
+          <w:sz w:val="28"/>
+          <w:szCs w:val="28"/>
+          <w:lang w:val="ru-RU"/>
+        </w:rPr>
+        <w:t xml:space="preserve"> ‘</w:t>
+      </w:r>
+      <w:r>
+        <w:rPr>
+          <w:rFonts w:ascii="Times New Roman" w:hAnsi="Times New Roman" w:cs="Times New Roman"/>
+          <w:sz w:val="28"/>
+          <w:szCs w:val="28"/>
+          <w:lang w:val="en-US"/>
+        </w:rPr>
+        <w:t>put</w:t>
+      </w:r>
+      <w:r>
+        <w:rPr>
+          <w:rFonts w:ascii="Times New Roman" w:hAnsi="Times New Roman" w:cs="Times New Roman"/>
+          <w:sz w:val="28"/>
+          <w:szCs w:val="28"/>
+          <w:lang w:val="ru-RU"/>
+        </w:rPr>
+        <w:t xml:space="preserve"> </w:t>
+      </w:r>
+      <w:r>
+        <w:rPr>
+          <w:rFonts w:ascii="Times New Roman" w:hAnsi="Times New Roman" w:cs="Times New Roman"/>
+          <w:sz w:val="28"/>
+          <w:szCs w:val="28"/>
+          <w:lang w:val="en-US"/>
+        </w:rPr>
+        <w:t>on</w:t>
+      </w:r>
+      <w:r>
+        <w:rPr>
+          <w:rFonts w:ascii="Times New Roman" w:hAnsi="Times New Roman" w:cs="Times New Roman"/>
+          <w:sz w:val="28"/>
+          <w:szCs w:val="28"/>
+          <w:lang w:val="ru-RU"/>
+        </w:rPr>
+        <w:t xml:space="preserve"> </w:t>
+      </w:r>
+      <w:r>
+        <w:rPr>
+          <w:rFonts w:ascii="Times New Roman" w:hAnsi="Times New Roman" w:cs="Times New Roman"/>
+          <w:sz w:val="28"/>
+          <w:szCs w:val="28"/>
+          <w:lang w:val="en-US"/>
+        </w:rPr>
+        <w:t>speed</w:t>
+      </w:r>
+      <w:r>
+        <w:rPr>
+          <w:rFonts w:ascii="Times New Roman" w:hAnsi="Times New Roman" w:cs="Times New Roman"/>
+          <w:sz w:val="28"/>
+          <w:szCs w:val="28"/>
+          <w:lang w:val="ru-RU"/>
+        </w:rPr>
+        <w:t>'</w:t>
       </w:r>
       <w:r>
         <w:rPr>
@@ -796,16 +980,7 @@
           <w:szCs w:val="28"/>
           <w:lang w:val="ru-RU"/>
         </w:rPr>
-        <w:t>.</w:t>
-      </w:r>
-      <w:r>
-        <w:rPr>
-          <w:rFonts w:ascii="Times New Roman" w:hAnsi="Times New Roman" w:cs="Times New Roman"/>
-          <w:sz w:val="28"/>
-          <w:szCs w:val="28"/>
-          <w:lang w:val="ru-RU"/>
-        </w:rPr>
-        <w:t xml:space="preserve"> </w:t>
+        <w:t>, а также обращение к игроку по имени и отображение инфы о количестве оставшихся очков и количество столкновений.</w:t>
       </w:r>
     </w:p>
     <w:p>
@@ -874,61 +1049,16 @@
           <w:szCs w:val="28"/>
           <w:lang w:val="ru-RU"/>
         </w:rPr>
-        <w:t xml:space="preserve">, </w:t>
-      </w:r>
-      <w:r>
-        <w:rPr>
-          <w:rFonts w:ascii="Times New Roman" w:hAnsi="Times New Roman" w:cs="Times New Roman"/>
-          <w:sz w:val="28"/>
-          <w:szCs w:val="28"/>
-          <w:lang w:val="ru-RU"/>
-        </w:rPr>
-        <w:t>кнопк</w:t>
-      </w:r>
-      <w:r>
-        <w:rPr>
-          <w:rFonts w:ascii="Times New Roman" w:hAnsi="Times New Roman" w:cs="Times New Roman"/>
-          <w:sz w:val="28"/>
-          <w:szCs w:val="28"/>
-          <w:lang w:val="ru-RU"/>
-        </w:rPr>
-        <w:t>а</w:t>
-      </w:r>
-      <w:r>
-        <w:rPr>
-          <w:rFonts w:ascii="Times New Roman" w:hAnsi="Times New Roman" w:cs="Times New Roman"/>
-          <w:sz w:val="28"/>
-          <w:szCs w:val="28"/>
-          <w:lang w:val="ru-RU"/>
-        </w:rPr>
-        <w:t xml:space="preserve"> паузы и</w:t>
-      </w:r>
-      <w:r>
-        <w:rPr>
-          <w:rFonts w:ascii="Times New Roman" w:hAnsi="Times New Roman" w:cs="Times New Roman"/>
-          <w:sz w:val="28"/>
-          <w:szCs w:val="28"/>
-          <w:lang w:val="ru-RU"/>
-        </w:rPr>
-        <w:t>ли</w:t>
-      </w:r>
-      <w:r>
-        <w:rPr>
-          <w:rFonts w:ascii="Times New Roman" w:hAnsi="Times New Roman" w:cs="Times New Roman"/>
-          <w:sz w:val="28"/>
-          <w:szCs w:val="28"/>
-          <w:lang w:val="ru-RU"/>
-        </w:rPr>
-        <w:t xml:space="preserve"> продолжения игры</w:t>
-      </w:r>
-      <w:r>
-        <w:rPr>
-          <w:rFonts w:ascii="Times New Roman" w:hAnsi="Times New Roman" w:cs="Times New Roman"/>
-          <w:sz w:val="28"/>
-          <w:szCs w:val="28"/>
-          <w:lang w:val="ru-RU"/>
-        </w:rPr>
-        <w:t xml:space="preserve"> и </w:t>
+        <w:t xml:space="preserve"> </w:t>
+      </w:r>
+      <w:r>
+        <w:rPr>
+          <w:rFonts w:ascii="Times New Roman" w:hAnsi="Times New Roman" w:cs="Times New Roman"/>
+          <w:sz w:val="28"/>
+          <w:szCs w:val="28"/>
+          <w:lang w:val="ru-RU"/>
+        </w:rPr>
+        <w:t xml:space="preserve">и </w:t>
       </w:r>
       <w:r>
         <w:rPr>
@@ -952,157 +1082,62 @@
     </w:p>
     <w:p>
       <w:pPr>
-        <w:rPr>
-          <w:rFonts w:ascii="Times New Roman" w:hAnsi="Times New Roman" w:cs="Times New Roman"/>
-          <w:sz w:val="28"/>
-          <w:szCs w:val="28"/>
-          <w:lang w:val="ru-RU"/>
-        </w:rPr>
-      </w:pPr>
-      <w:r>
-        <w:rPr>
-          <w:rFonts w:ascii="Times New Roman" w:hAnsi="Times New Roman" w:cs="Times New Roman"/>
-          <w:sz w:val="28"/>
-          <w:szCs w:val="28"/>
-          <w:lang w:val="ru-RU"/>
-        </w:rPr>
-        <w:t>Для отрисовки анимации использ</w:t>
-      </w:r>
-      <w:r>
-        <w:rPr>
-          <w:rFonts w:ascii="Times New Roman" w:hAnsi="Times New Roman" w:cs="Times New Roman"/>
-          <w:sz w:val="28"/>
-          <w:szCs w:val="28"/>
-          <w:lang w:val="ru-RU"/>
-        </w:rPr>
-        <w:t xml:space="preserve">уется вызов специальной функции </w:t>
-      </w:r>
-      <w:proofErr w:type="spellStart"/>
-      <w:r>
-        <w:rPr>
-          <w:rFonts w:ascii="Times New Roman" w:hAnsi="Times New Roman" w:cs="Times New Roman"/>
-          <w:sz w:val="28"/>
-          <w:szCs w:val="28"/>
-          <w:lang w:val="en-US"/>
-        </w:rPr>
-        <w:t>requestAnimationFrame</w:t>
-      </w:r>
-      <w:proofErr w:type="spellEnd"/>
-      <w:r>
-        <w:rPr>
-          <w:rFonts w:ascii="Times New Roman" w:hAnsi="Times New Roman" w:cs="Times New Roman"/>
-          <w:sz w:val="28"/>
-          <w:szCs w:val="28"/>
-          <w:lang w:val="ru-RU"/>
-        </w:rPr>
-        <w:t>(</w:t>
-      </w:r>
-      <w:proofErr w:type="spellStart"/>
-      <w:r>
-        <w:rPr>
-          <w:rFonts w:ascii="Times New Roman" w:hAnsi="Times New Roman" w:cs="Times New Roman"/>
-          <w:sz w:val="28"/>
-          <w:szCs w:val="28"/>
-          <w:lang w:val="en-US"/>
-        </w:rPr>
-        <w:t>startRace</w:t>
-      </w:r>
-      <w:proofErr w:type="spellEnd"/>
-      <w:r>
-        <w:rPr>
-          <w:rFonts w:ascii="Times New Roman" w:hAnsi="Times New Roman" w:cs="Times New Roman"/>
-          <w:sz w:val="28"/>
-          <w:szCs w:val="28"/>
-          <w:lang w:val="ru-RU"/>
-        </w:rPr>
-        <w:t>)</w:t>
-      </w:r>
-      <w:r>
-        <w:rPr>
-          <w:rFonts w:ascii="Times New Roman" w:hAnsi="Times New Roman" w:cs="Times New Roman"/>
-          <w:sz w:val="28"/>
-          <w:szCs w:val="28"/>
-          <w:lang w:val="ru-RU"/>
-        </w:rPr>
-        <w:t xml:space="preserve"> (либо </w:t>
-      </w:r>
-      <w:proofErr w:type="spellStart"/>
-      <w:r>
-        <w:rPr>
-          <w:rFonts w:ascii="Times New Roman" w:hAnsi="Times New Roman" w:cs="Times New Roman"/>
-          <w:sz w:val="28"/>
-          <w:szCs w:val="28"/>
-          <w:lang w:val="en-US"/>
-        </w:rPr>
-        <w:t>setTimeout</w:t>
-      </w:r>
-      <w:proofErr w:type="spellEnd"/>
-      <w:r>
-        <w:rPr>
-          <w:rFonts w:ascii="Times New Roman" w:hAnsi="Times New Roman" w:cs="Times New Roman"/>
-          <w:sz w:val="28"/>
-          <w:szCs w:val="28"/>
-          <w:lang w:val="ru-RU"/>
-        </w:rPr>
-        <w:t>()/</w:t>
-      </w:r>
-      <w:proofErr w:type="spellStart"/>
-      <w:r>
-        <w:rPr>
-          <w:rFonts w:ascii="Times New Roman" w:hAnsi="Times New Roman" w:cs="Times New Roman"/>
-          <w:sz w:val="28"/>
-          <w:szCs w:val="28"/>
-          <w:lang w:val="en-US"/>
-        </w:rPr>
-        <w:t>setInterval</w:t>
-      </w:r>
-      <w:proofErr w:type="spellEnd"/>
-      <w:r>
-        <w:rPr>
-          <w:rFonts w:ascii="Times New Roman" w:hAnsi="Times New Roman" w:cs="Times New Roman"/>
-          <w:sz w:val="28"/>
-          <w:szCs w:val="28"/>
-          <w:lang w:val="ru-RU"/>
-        </w:rPr>
-        <w:t>())</w:t>
-      </w:r>
-      <w:r>
-        <w:rPr>
-          <w:rFonts w:ascii="Times New Roman" w:hAnsi="Times New Roman" w:cs="Times New Roman"/>
-          <w:sz w:val="28"/>
-          <w:szCs w:val="28"/>
-          <w:lang w:val="ru-RU"/>
-        </w:rPr>
-        <w:t xml:space="preserve">, которой передается ссылка на разработанную функцию </w:t>
-      </w:r>
-      <w:proofErr w:type="spellStart"/>
-      <w:r>
-        <w:rPr>
-          <w:rFonts w:ascii="Times New Roman" w:hAnsi="Times New Roman" w:cs="Times New Roman"/>
-          <w:sz w:val="28"/>
-          <w:szCs w:val="28"/>
-          <w:lang w:val="en-US"/>
-        </w:rPr>
-        <w:t>startRace</w:t>
-      </w:r>
-      <w:proofErr w:type="spellEnd"/>
-      <w:r>
-        <w:rPr>
-          <w:rFonts w:ascii="Times New Roman" w:hAnsi="Times New Roman" w:cs="Times New Roman"/>
-          <w:sz w:val="28"/>
-          <w:szCs w:val="28"/>
-          <w:lang w:val="ru-RU"/>
-        </w:rPr>
-        <w:t>()</w:t>
-      </w:r>
-      <w:r>
-        <w:rPr>
-          <w:rFonts w:ascii="Times New Roman" w:hAnsi="Times New Roman" w:cs="Times New Roman"/>
-          <w:sz w:val="28"/>
-          <w:szCs w:val="28"/>
-          <w:lang w:val="ru-RU"/>
-        </w:rPr>
-        <w:t>, которая содержит вызовы нескольких разработанных функций для обеспечения необходимого функционала.</w:t>
+        <w:pStyle w:val="a3"/>
+        <w:numPr>
+          <w:ilvl w:val="0"/>
+          <w:numId w:val="1"/>
+        </w:numPr>
+        <w:rPr>
+          <w:rFonts w:ascii="Times New Roman" w:hAnsi="Times New Roman" w:cs="Times New Roman"/>
+          <w:sz w:val="28"/>
+          <w:szCs w:val="28"/>
+          <w:lang w:val="ru-RU"/>
+        </w:rPr>
+      </w:pPr>
+      <w:r>
+        <w:rPr>
+          <w:rFonts w:ascii="Times New Roman" w:hAnsi="Times New Roman" w:cs="Times New Roman"/>
+          <w:sz w:val="28"/>
+          <w:szCs w:val="28"/>
+          <w:lang w:val="ru-RU"/>
+        </w:rPr>
+        <w:t xml:space="preserve"> </w:t>
+      </w:r>
+      <w:r>
+        <w:rPr>
+          <w:rFonts w:ascii="Times New Roman" w:hAnsi="Times New Roman" w:cs="Times New Roman"/>
+          <w:sz w:val="28"/>
+          <w:szCs w:val="28"/>
+          <w:lang w:val="ru-RU"/>
+        </w:rPr>
+        <w:t>Отображен</w:t>
+      </w:r>
+      <w:r>
+        <w:rPr>
+          <w:rFonts w:ascii="Times New Roman" w:hAnsi="Times New Roman" w:cs="Times New Roman"/>
+          <w:sz w:val="28"/>
+          <w:szCs w:val="28"/>
+          <w:lang w:val="ru-RU"/>
+        </w:rPr>
+        <w:t xml:space="preserve">а </w:t>
+      </w:r>
+      <w:r>
+        <w:rPr>
+          <w:rFonts w:ascii="Times New Roman" w:hAnsi="Times New Roman" w:cs="Times New Roman"/>
+          <w:sz w:val="28"/>
+          <w:szCs w:val="28"/>
+          <w:lang w:val="ru-RU"/>
+        </w:rPr>
+        <w:t>кнопка паузы или продолжения игры</w:t>
+      </w:r>
+      <w:r>
+        <w:rPr>
+          <w:rFonts w:ascii="Times New Roman" w:hAnsi="Times New Roman" w:cs="Times New Roman"/>
+          <w:sz w:val="28"/>
+          <w:szCs w:val="28"/>
+          <w:lang w:val="ru-RU"/>
+        </w:rPr>
+        <w:t>.</w:t>
       </w:r>
       <w:r>
         <w:rPr>
@@ -1116,50 +1151,26 @@
     </w:p>
     <w:p>
       <w:pPr>
-        <w:rPr>
-          <w:rFonts w:ascii="Times New Roman" w:hAnsi="Times New Roman" w:cs="Times New Roman"/>
-          <w:sz w:val="28"/>
-          <w:szCs w:val="28"/>
-          <w:lang w:val="ru-RU"/>
-        </w:rPr>
-      </w:pPr>
-      <w:r>
-        <w:rPr>
-          <w:rFonts w:ascii="Times New Roman" w:hAnsi="Times New Roman" w:cs="Times New Roman"/>
-          <w:sz w:val="28"/>
-          <w:szCs w:val="28"/>
-          <w:lang w:val="ru-RU"/>
-        </w:rPr>
-        <w:t xml:space="preserve">Для прекращения отрисовки запланированных действий используется вызов специальной функции </w:t>
-      </w:r>
-      <w:proofErr w:type="spellStart"/>
-      <w:r>
-        <w:rPr>
-          <w:rFonts w:ascii="Times New Roman" w:hAnsi="Times New Roman" w:cs="Times New Roman"/>
-          <w:sz w:val="28"/>
-          <w:szCs w:val="28"/>
-          <w:lang w:val="en-US"/>
-        </w:rPr>
-        <w:t>cancelAnimationFrame</w:t>
-      </w:r>
-      <w:proofErr w:type="spellEnd"/>
-      <w:r>
-        <w:rPr>
-          <w:rFonts w:ascii="Times New Roman" w:hAnsi="Times New Roman" w:cs="Times New Roman"/>
-          <w:sz w:val="28"/>
-          <w:szCs w:val="28"/>
-          <w:lang w:val="ru-RU"/>
-        </w:rPr>
-        <w:t>()</w:t>
-      </w:r>
-      <w:r>
-        <w:rPr>
-          <w:rFonts w:ascii="Times New Roman" w:hAnsi="Times New Roman" w:cs="Times New Roman"/>
-          <w:sz w:val="28"/>
-          <w:szCs w:val="28"/>
-          <w:lang w:val="ru-RU"/>
-        </w:rPr>
-        <w:t>.</w:t>
+        <w:pStyle w:val="a3"/>
+        <w:numPr>
+          <w:ilvl w:val="0"/>
+          <w:numId w:val="1"/>
+        </w:numPr>
+        <w:rPr>
+          <w:rFonts w:ascii="Times New Roman" w:hAnsi="Times New Roman" w:cs="Times New Roman"/>
+          <w:sz w:val="28"/>
+          <w:szCs w:val="28"/>
+          <w:lang w:val="ru-RU"/>
+        </w:rPr>
+      </w:pPr>
+      <w:r>
+        <w:rPr>
+          <w:rFonts w:ascii="Times New Roman" w:hAnsi="Times New Roman" w:cs="Times New Roman"/>
+          <w:sz w:val="28"/>
+          <w:szCs w:val="28"/>
+          <w:lang w:val="ru-RU"/>
+        </w:rPr>
+        <w:t>Отображен обратный отсчет времени, который установлен на 21 секунду, по завершению времени игра останавливается. Это сообщается отображением информации на экране.</w:t>
       </w:r>
     </w:p>
     <w:p>
@@ -1198,7 +1209,6 @@
         </w:rPr>
         <w:t>.</w:t>
       </w:r>
-      <w:proofErr w:type="spellStart"/>
       <w:r>
         <w:rPr>
           <w:rFonts w:ascii="Times New Roman" w:hAnsi="Times New Roman" w:cs="Times New Roman"/>
@@ -1208,7 +1218,6 @@
         </w:rPr>
         <w:t>css</w:t>
       </w:r>
-      <w:proofErr w:type="spellEnd"/>
       <w:r>
         <w:rPr>
           <w:rFonts w:ascii="Times New Roman" w:hAnsi="Times New Roman" w:cs="Times New Roman"/>
@@ -1218,7 +1227,6 @@
         </w:rPr>
         <w:t xml:space="preserve">, </w:t>
       </w:r>
-      <w:proofErr w:type="spellStart"/>
       <w:r>
         <w:rPr>
           <w:rFonts w:ascii="Times New Roman" w:hAnsi="Times New Roman" w:cs="Times New Roman"/>
@@ -1228,7 +1236,6 @@
         </w:rPr>
         <w:t>drawImages</w:t>
       </w:r>
-      <w:proofErr w:type="spellEnd"/>
       <w:r>
         <w:rPr>
           <w:rFonts w:ascii="Times New Roman" w:hAnsi="Times New Roman" w:cs="Times New Roman"/>
@@ -1238,7 +1245,6 @@
         </w:rPr>
         <w:t>.</w:t>
       </w:r>
-      <w:proofErr w:type="spellStart"/>
       <w:r>
         <w:rPr>
           <w:rFonts w:ascii="Times New Roman" w:hAnsi="Times New Roman" w:cs="Times New Roman"/>
@@ -1248,7 +1254,6 @@
         </w:rPr>
         <w:t>js</w:t>
       </w:r>
-      <w:proofErr w:type="spellEnd"/>
       <w:r>
         <w:rPr>
           <w:rFonts w:ascii="Times New Roman" w:hAnsi="Times New Roman" w:cs="Times New Roman"/>
@@ -1258,7 +1263,6 @@
         </w:rPr>
         <w:t xml:space="preserve">, </w:t>
       </w:r>
-      <w:proofErr w:type="spellStart"/>
       <w:r>
         <w:rPr>
           <w:rFonts w:ascii="Times New Roman" w:hAnsi="Times New Roman" w:cs="Times New Roman"/>
@@ -1268,7 +1272,6 @@
         </w:rPr>
         <w:t>formLogin</w:t>
       </w:r>
-      <w:proofErr w:type="spellEnd"/>
       <w:r>
         <w:rPr>
           <w:rFonts w:ascii="Times New Roman" w:hAnsi="Times New Roman" w:cs="Times New Roman"/>
@@ -1278,7 +1281,6 @@
         </w:rPr>
         <w:t>.</w:t>
       </w:r>
-      <w:proofErr w:type="spellStart"/>
       <w:r>
         <w:rPr>
           <w:rFonts w:ascii="Times New Roman" w:hAnsi="Times New Roman" w:cs="Times New Roman"/>
@@ -1288,7 +1290,6 @@
         </w:rPr>
         <w:t>js</w:t>
       </w:r>
-      <w:proofErr w:type="spellEnd"/>
       <w:r>
         <w:rPr>
           <w:rFonts w:ascii="Times New Roman" w:hAnsi="Times New Roman" w:cs="Times New Roman"/>
@@ -1316,7 +1317,6 @@
         </w:rPr>
         <w:t>.</w:t>
       </w:r>
-      <w:proofErr w:type="spellStart"/>
       <w:r>
         <w:rPr>
           <w:rFonts w:ascii="Times New Roman" w:hAnsi="Times New Roman" w:cs="Times New Roman"/>
@@ -1326,7 +1326,6 @@
         </w:rPr>
         <w:t>js</w:t>
       </w:r>
-      <w:proofErr w:type="spellEnd"/>
       <w:r>
         <w:rPr>
           <w:rFonts w:ascii="Times New Roman" w:hAnsi="Times New Roman" w:cs="Times New Roman"/>
@@ -1343,6 +1342,42 @@
           <w:szCs w:val="28"/>
           <w:lang w:val="en-US"/>
         </w:rPr>
+        <w:t>variables</w:t>
+      </w:r>
+      <w:r>
+        <w:rPr>
+          <w:rFonts w:ascii="Times New Roman" w:hAnsi="Times New Roman" w:cs="Times New Roman"/>
+          <w:sz w:val="28"/>
+          <w:szCs w:val="28"/>
+          <w:lang w:val="ru-RU"/>
+        </w:rPr>
+        <w:t>.</w:t>
+      </w:r>
+      <w:r>
+        <w:rPr>
+          <w:rFonts w:ascii="Times New Roman" w:hAnsi="Times New Roman" w:cs="Times New Roman"/>
+          <w:sz w:val="28"/>
+          <w:szCs w:val="28"/>
+          <w:lang w:val="en-US"/>
+        </w:rPr>
+        <w:t>js</w:t>
+      </w:r>
+      <w:r>
+        <w:rPr>
+          <w:rFonts w:ascii="Times New Roman" w:hAnsi="Times New Roman" w:cs="Times New Roman"/>
+          <w:sz w:val="28"/>
+          <w:szCs w:val="28"/>
+          <w:lang w:val="ru-RU"/>
+        </w:rPr>
+        <w:t xml:space="preserve">, </w:t>
+      </w:r>
+      <w:r>
+        <w:rPr>
+          <w:rFonts w:ascii="Times New Roman" w:hAnsi="Times New Roman" w:cs="Times New Roman"/>
+          <w:sz w:val="28"/>
+          <w:szCs w:val="28"/>
+          <w:lang w:val="en-US"/>
+        </w:rPr>
         <w:t>index</w:t>
       </w:r>
       <w:r>
@@ -1372,7 +1407,6 @@
         </w:rPr>
         <w:t>, *.</w:t>
       </w:r>
-      <w:proofErr w:type="spellStart"/>
       <w:r>
         <w:rPr>
           <w:rFonts w:ascii="Times New Roman" w:hAnsi="Times New Roman" w:cs="Times New Roman"/>
@@ -1382,7 +1416,6 @@
         </w:rPr>
         <w:t>png</w:t>
       </w:r>
-      <w:proofErr w:type="spellEnd"/>
       <w:r>
         <w:rPr>
           <w:rFonts w:ascii="Times New Roman" w:hAnsi="Times New Roman" w:cs="Times New Roman"/>

</xml_diff>